<commit_message>
Changes to be committed: 	modified:   "Masque proc\303\251dures.docx"
add
</commit_message>
<xml_diff>
--- a/Masque procédures.docx
+++ b/Masque procédures.docx
@@ -141,6 +141,9 @@
       </w:r>
       <w:r>
         <w:t xml:space="preserve"> </w:t>
+      </w:r>
+      <w:r>
+        <w:t>Ouai git !!!</w:t>
       </w:r>
     </w:p>
     <w:p>
@@ -1501,7 +1504,6 @@
               <w:rPr>
                 <w:b/>
                 <w:bCs/>
-                <w:lang w:val="en-US"/>
               </w:rPr>
             </w:pPr>
             <w:r>
@@ -1510,83 +1512,24 @@
                 <w:bCs/>
                 <w:sz w:val="24"/>
                 <w:szCs w:val="24"/>
-                <w:lang w:val="en-US"/>
-              </w:rPr>
-              <w:t xml:space="preserve">La </w:t>
-            </w:r>
-            <w:proofErr w:type="spellStart"/>
+              </w:rPr>
+              <w:t>La procédure suivante doit se réaliser</w:t>
+            </w:r>
             <w:r>
               <w:rPr>
                 <w:b/>
                 <w:bCs/>
                 <w:sz w:val="24"/>
                 <w:szCs w:val="24"/>
-                <w:lang w:val="en-US"/>
-              </w:rPr>
-              <w:t>procédure</w:t>
-            </w:r>
-            <w:proofErr w:type="spellEnd"/>
+              </w:rPr>
+              <w:t xml:space="preserve"> sou</w:t>
+            </w:r>
             <w:r>
               <w:rPr>
                 <w:b/>
                 <w:bCs/>
                 <w:sz w:val="24"/>
                 <w:szCs w:val="24"/>
-                <w:lang w:val="en-US"/>
-              </w:rPr>
-              <w:t xml:space="preserve"> </w:t>
-            </w:r>
-            <w:proofErr w:type="spellStart"/>
-            <w:r>
-              <w:rPr>
-                <w:b/>
-                <w:bCs/>
-                <w:sz w:val="24"/>
-                <w:szCs w:val="24"/>
-                <w:lang w:val="en-US"/>
-              </w:rPr>
-              <w:t>suivante</w:t>
-            </w:r>
-            <w:proofErr w:type="spellEnd"/>
-            <w:r>
-              <w:rPr>
-                <w:b/>
-                <w:bCs/>
-                <w:sz w:val="24"/>
-                <w:szCs w:val="24"/>
-                <w:lang w:val="en-US"/>
-              </w:rPr>
-              <w:t xml:space="preserve"> doit se </w:t>
-            </w:r>
-            <w:proofErr w:type="spellStart"/>
-            <w:r>
-              <w:rPr>
-                <w:b/>
-                <w:bCs/>
-                <w:sz w:val="24"/>
-                <w:szCs w:val="24"/>
-                <w:lang w:val="en-US"/>
-              </w:rPr>
-              <w:t>réaliser</w:t>
-            </w:r>
-            <w:proofErr w:type="spellEnd"/>
-            <w:r>
-              <w:rPr>
-                <w:b/>
-                <w:bCs/>
-                <w:sz w:val="24"/>
-                <w:szCs w:val="24"/>
-                <w:lang w:val="en-US"/>
-              </w:rPr>
-              <w:t xml:space="preserve"> sou</w:t>
-            </w:r>
-            <w:r>
-              <w:rPr>
-                <w:b/>
-                <w:bCs/>
-                <w:sz w:val="24"/>
-                <w:szCs w:val="24"/>
-                <w:lang w:val="en-US"/>
               </w:rPr>
               <w:t xml:space="preserve">s tension. </w:t>
             </w:r>
@@ -1594,19 +1537,10 @@
         </w:tc>
       </w:tr>
     </w:tbl>
+    <w:p/>
     <w:p>
       <w:pPr>
-        <w:rPr>
-          <w:lang w:val="en-US"/>
-        </w:rPr>
-      </w:pPr>
-    </w:p>
-    <w:p>
-      <w:pPr>
         <w:jc w:val="left"/>
-        <w:rPr>
-          <w:lang w:val="en-US"/>
-        </w:rPr>
       </w:pPr>
     </w:p>
     <w:sectPr>

</xml_diff>